<commit_message>
Entrega Final Reto 2
</commit_message>
<xml_diff>
--- a/Docs/Reto2_DocumentoAnálisis_EntregaFinal.docx
+++ b/Docs/Reto2_DocumentoAnálisis_EntregaFinal.docx
@@ -489,7 +489,7 @@
           <w:sz w:val="22"/>
           <w:szCs w:val="22"/>
         </w:rPr>
-        <w:t>Complejidad de las funciones</w:t>
+        <w:t xml:space="preserve">Análisis </w:t>
       </w:r>
       <w:r>
         <w:rPr>
@@ -500,7 +500,51 @@
           <w:sz w:val="22"/>
           <w:szCs w:val="22"/>
         </w:rPr>
+        <w:t xml:space="preserve">de la </w:t>
+      </w:r>
+      <w:r>
+        <w:rPr>
+          <w:rFonts w:ascii="Times New Roman" w:hAnsi="Times New Roman" w:cs="Times New Roman"/>
+          <w:b/>
+          <w:bCs/>
+          <w:color w:val="2F5496" w:themeColor="accent1" w:themeShade="BF"/>
+          <w:sz w:val="22"/>
+          <w:szCs w:val="22"/>
+        </w:rPr>
+        <w:t>c</w:t>
+      </w:r>
+      <w:r>
+        <w:rPr>
+          <w:rFonts w:ascii="Times New Roman" w:hAnsi="Times New Roman" w:cs="Times New Roman"/>
+          <w:b/>
+          <w:bCs/>
+          <w:color w:val="2F5496" w:themeColor="accent1" w:themeShade="BF"/>
+          <w:sz w:val="22"/>
+          <w:szCs w:val="22"/>
+        </w:rPr>
+        <w:t>omplejidad de las funciones</w:t>
+      </w:r>
+      <w:r>
+        <w:rPr>
+          <w:rFonts w:ascii="Times New Roman" w:hAnsi="Times New Roman" w:cs="Times New Roman"/>
+          <w:b/>
+          <w:bCs/>
+          <w:color w:val="2F5496" w:themeColor="accent1" w:themeShade="BF"/>
+          <w:sz w:val="22"/>
+          <w:szCs w:val="22"/>
+        </w:rPr>
         <w:t xml:space="preserve"> </w:t>
+      </w:r>
+      <w:r>
+        <w:rPr>
+          <w:rFonts w:ascii="Times New Roman" w:hAnsi="Times New Roman" w:cs="Times New Roman"/>
+          <w:b/>
+          <w:bCs/>
+          <w:color w:val="2F5496" w:themeColor="accent1" w:themeShade="BF"/>
+          <w:sz w:val="22"/>
+          <w:szCs w:val="22"/>
+        </w:rPr>
+        <w:t xml:space="preserve">del </w:t>
       </w:r>
       <w:r>
         <w:rPr>
@@ -1520,26 +1564,53 @@
           <w:szCs w:val="22"/>
         </w:rPr>
       </w:pPr>
-      <w:r>
-        <w:rPr>
-          <w:rFonts w:ascii="Times New Roman" w:hAnsi="Times New Roman" w:cs="Times New Roman"/>
+    </w:p>
+    <w:p>
+      <w:pPr>
+        <w:rPr>
+          <w:rFonts w:ascii="Times New Roman" w:hAnsi="Times New Roman" w:cs="Times New Roman"/>
+          <w:b/>
+          <w:bCs/>
+          <w:sz w:val="22"/>
+          <w:szCs w:val="22"/>
+          <w:u w:val="single"/>
+        </w:rPr>
+      </w:pPr>
+    </w:p>
+    <w:p>
+      <w:pPr>
+        <w:rPr>
+          <w:rFonts w:ascii="Times New Roman" w:hAnsi="Times New Roman" w:cs="Times New Roman"/>
+          <w:b/>
+          <w:bCs/>
+          <w:sz w:val="22"/>
+          <w:szCs w:val="22"/>
+          <w:u w:val="single"/>
+        </w:rPr>
+      </w:pPr>
+      <w:r>
+        <w:rPr>
+          <w:rFonts w:ascii="Times New Roman" w:hAnsi="Times New Roman" w:cs="Times New Roman"/>
+          <w:b/>
+          <w:bCs/>
           <w:noProof/>
           <w:sz w:val="22"/>
           <w:szCs w:val="22"/>
+          <w:u w:val="single"/>
         </w:rPr>
         <w:drawing>
-          <wp:anchor distT="0" distB="0" distL="114300" distR="114300" simplePos="0" relativeHeight="251672576" behindDoc="0" locked="0" layoutInCell="1" allowOverlap="1" wp14:anchorId="350E8043" wp14:editId="766EBC0F">
+          <wp:anchor distT="0" distB="0" distL="114300" distR="114300" simplePos="0" relativeHeight="251684864" behindDoc="0" locked="0" layoutInCell="1" allowOverlap="1" wp14:anchorId="7CA7259A" wp14:editId="508F2609">
             <wp:simplePos x="0" y="0"/>
             <wp:positionH relativeFrom="margin">
-              <wp:align>center</wp:align>
+              <wp:posOffset>939165</wp:posOffset>
             </wp:positionH>
             <wp:positionV relativeFrom="paragraph">
-              <wp:posOffset>323850</wp:posOffset>
+              <wp:posOffset>203200</wp:posOffset>
             </wp:positionV>
-            <wp:extent cx="4053960" cy="2520000"/>
-            <wp:effectExtent l="12700" t="12700" r="10160" b="7620"/>
+            <wp:extent cx="4093210" cy="2519680"/>
+            <wp:effectExtent l="12700" t="12700" r="8890" b="7620"/>
             <wp:wrapTopAndBottom/>
-            <wp:docPr id="15" name="Picture 15"/>
+            <wp:docPr id="3" name="Picture 3"/>
             <wp:cNvGraphicFramePr>
               <a:graphicFrameLocks xmlns:a="http://schemas.openxmlformats.org/drawingml/2006/main" noChangeAspect="1"/>
             </wp:cNvGraphicFramePr>
@@ -1547,7 +1618,7 @@
               <a:graphicData uri="http://schemas.openxmlformats.org/drawingml/2006/picture">
                 <pic:pic xmlns:pic="http://schemas.openxmlformats.org/drawingml/2006/picture">
                   <pic:nvPicPr>
-                    <pic:cNvPr id="15" name="Picture 15"/>
+                    <pic:cNvPr id="3" name="Picture 3"/>
                     <pic:cNvPicPr/>
                   </pic:nvPicPr>
                   <pic:blipFill rotWithShape="1">
@@ -1558,13 +1629,13 @@
                         </a:ext>
                       </a:extLst>
                     </a:blip>
-                    <a:srcRect l="1965" t="10385" r="3752" b="12145"/>
+                    <a:srcRect l="2445" t="10362" r="5179" b="9256"/>
                     <a:stretch/>
                   </pic:blipFill>
                   <pic:spPr bwMode="auto">
                     <a:xfrm>
                       <a:off x="0" y="0"/>
-                      <a:ext cx="4053960" cy="2520000"/>
+                      <a:ext cx="4093210" cy="2519680"/>
                     </a:xfrm>
                     <a:prstGeom prst="rect">
                       <a:avLst/>
@@ -1594,50 +1665,29 @@
           </wp:anchor>
         </w:drawing>
       </w:r>
-    </w:p>
-    <w:p>
-      <w:pPr>
-        <w:rPr>
-          <w:rFonts w:ascii="Times New Roman" w:hAnsi="Times New Roman" w:cs="Times New Roman"/>
-          <w:b/>
-          <w:bCs/>
+      <w:r>
+        <w:rPr>
+          <w:rFonts w:ascii="Times New Roman" w:hAnsi="Times New Roman" w:cs="Times New Roman"/>
+          <w:b/>
+          <w:bCs/>
+          <w:noProof/>
           <w:sz w:val="22"/>
           <w:szCs w:val="22"/>
           <w:u w:val="single"/>
         </w:rPr>
-      </w:pPr>
-    </w:p>
-    <w:p>
-      <w:pPr>
-        <w:rPr>
-          <w:rFonts w:ascii="Times New Roman" w:hAnsi="Times New Roman" w:cs="Times New Roman"/>
-          <w:b/>
-          <w:bCs/>
-          <w:sz w:val="22"/>
-          <w:szCs w:val="22"/>
-          <w:u w:val="single"/>
-        </w:rPr>
-      </w:pPr>
-      <w:r>
-        <w:rPr>
-          <w:rFonts w:ascii="Times New Roman" w:hAnsi="Times New Roman" w:cs="Times New Roman"/>
-          <w:noProof/>
-          <w:sz w:val="22"/>
-          <w:szCs w:val="22"/>
-        </w:rPr>
         <w:drawing>
-          <wp:anchor distT="0" distB="0" distL="114300" distR="114300" simplePos="0" relativeHeight="251671552" behindDoc="0" locked="0" layoutInCell="1" allowOverlap="1" wp14:anchorId="0071FC75" wp14:editId="16F36832">
+          <wp:anchor distT="0" distB="0" distL="114300" distR="114300" simplePos="0" relativeHeight="251683840" behindDoc="0" locked="0" layoutInCell="1" allowOverlap="1" wp14:anchorId="3EF18E76" wp14:editId="452D6406">
             <wp:simplePos x="0" y="0"/>
             <wp:positionH relativeFrom="margin">
-              <wp:posOffset>1061720</wp:posOffset>
+              <wp:align>center</wp:align>
             </wp:positionH>
             <wp:positionV relativeFrom="paragraph">
-              <wp:posOffset>207253</wp:posOffset>
+              <wp:posOffset>3175</wp:posOffset>
             </wp:positionV>
-            <wp:extent cx="3843571" cy="2520000"/>
+            <wp:extent cx="3792828" cy="2520000"/>
             <wp:effectExtent l="12700" t="12700" r="17780" b="7620"/>
             <wp:wrapTopAndBottom/>
-            <wp:docPr id="14" name="Picture 14"/>
+            <wp:docPr id="2" name="Picture 2"/>
             <wp:cNvGraphicFramePr>
               <a:graphicFrameLocks xmlns:a="http://schemas.openxmlformats.org/drawingml/2006/main" noChangeAspect="1"/>
             </wp:cNvGraphicFramePr>
@@ -1645,7 +1695,7 @@
               <a:graphicData uri="http://schemas.openxmlformats.org/drawingml/2006/picture">
                 <pic:pic xmlns:pic="http://schemas.openxmlformats.org/drawingml/2006/picture">
                   <pic:nvPicPr>
-                    <pic:cNvPr id="14" name="Picture 14"/>
+                    <pic:cNvPr id="2" name="Picture 2"/>
                     <pic:cNvPicPr/>
                   </pic:nvPicPr>
                   <pic:blipFill rotWithShape="1">
@@ -1656,13 +1706,13 @@
                         </a:ext>
                       </a:extLst>
                     </a:blip>
-                    <a:srcRect l="3601" t="7446" r="2772" b="10414"/>
+                    <a:srcRect l="4073" t="8299" r="2738" b="16600"/>
                     <a:stretch/>
                   </pic:blipFill>
                   <pic:spPr bwMode="auto">
                     <a:xfrm>
                       <a:off x="0" y="0"/>
-                      <a:ext cx="3843571" cy="2520000"/>
+                      <a:ext cx="3792828" cy="2520000"/>
                     </a:xfrm>
                     <a:prstGeom prst="rect">
                       <a:avLst/>
@@ -1697,18 +1747,6 @@
       <w:pPr>
         <w:rPr>
           <w:rFonts w:ascii="Times New Roman" w:hAnsi="Times New Roman" w:cs="Times New Roman"/>
-          <w:b/>
-          <w:bCs/>
-          <w:sz w:val="22"/>
-          <w:szCs w:val="22"/>
-          <w:u w:val="single"/>
-        </w:rPr>
-      </w:pPr>
-    </w:p>
-    <w:p>
-      <w:pPr>
-        <w:rPr>
-          <w:rFonts w:ascii="Times New Roman" w:hAnsi="Times New Roman" w:cs="Times New Roman"/>
           <w:sz w:val="22"/>
           <w:szCs w:val="22"/>
         </w:rPr>
@@ -1911,15 +1949,49 @@
           <w:sz w:val="22"/>
           <w:szCs w:val="22"/>
         </w:rPr>
-        <w:t xml:space="preserve"> para el tiempo y una gráfica lineal para el consumo de memoria</w:t>
-      </w:r>
-      <w:r>
-        <w:rPr>
-          <w:rFonts w:ascii="Times New Roman" w:hAnsi="Times New Roman" w:cs="Times New Roman"/>
-          <w:sz w:val="22"/>
-          <w:szCs w:val="22"/>
-        </w:rPr>
-        <w:t>.</w:t>
+        <w:t xml:space="preserve"> para el tiempo</w:t>
+      </w:r>
+      <w:r>
+        <w:rPr>
+          <w:rFonts w:ascii="Times New Roman" w:hAnsi="Times New Roman" w:cs="Times New Roman"/>
+          <w:sz w:val="22"/>
+          <w:szCs w:val="22"/>
+        </w:rPr>
+        <w:t xml:space="preserve">. Ahora bien, el consumo de memoria también </w:t>
+      </w:r>
+      <w:r>
+        <w:rPr>
+          <w:rFonts w:ascii="Times New Roman" w:hAnsi="Times New Roman" w:cs="Times New Roman"/>
+          <w:sz w:val="22"/>
+          <w:szCs w:val="22"/>
+        </w:rPr>
+        <w:t>tuvo</w:t>
+      </w:r>
+      <w:r>
+        <w:rPr>
+          <w:rFonts w:ascii="Times New Roman" w:hAnsi="Times New Roman" w:cs="Times New Roman"/>
+          <w:sz w:val="22"/>
+          <w:szCs w:val="22"/>
+        </w:rPr>
+        <w:t xml:space="preserve"> una tendencia </w:t>
+      </w:r>
+      <w:proofErr w:type="gramStart"/>
+      <w:r>
+        <w:rPr>
+          <w:rFonts w:ascii="Times New Roman" w:hAnsi="Times New Roman" w:cs="Times New Roman"/>
+          <w:sz w:val="22"/>
+          <w:szCs w:val="22"/>
+        </w:rPr>
+        <w:t>lineal</w:t>
+      </w:r>
+      <w:proofErr w:type="gramEnd"/>
+      <w:r>
+        <w:rPr>
+          <w:rFonts w:ascii="Times New Roman" w:hAnsi="Times New Roman" w:cs="Times New Roman"/>
+          <w:sz w:val="22"/>
+          <w:szCs w:val="22"/>
+        </w:rPr>
+        <w:t xml:space="preserve"> pero con pendiente negativa, un posible motivo de esto es</w:t>
       </w:r>
     </w:p>
     <w:p>
@@ -1997,18 +2069,18 @@
           <w:szCs w:val="22"/>
         </w:rPr>
         <w:drawing>
-          <wp:anchor distT="0" distB="0" distL="114300" distR="114300" simplePos="0" relativeHeight="251673600" behindDoc="0" locked="0" layoutInCell="1" allowOverlap="1" wp14:anchorId="78A27E28" wp14:editId="272D11E3">
+          <wp:anchor distT="0" distB="0" distL="114300" distR="114300" simplePos="0" relativeHeight="251685888" behindDoc="0" locked="0" layoutInCell="1" allowOverlap="1" wp14:anchorId="39CF0CE4" wp14:editId="26FA6AA7">
             <wp:simplePos x="0" y="0"/>
             <wp:positionH relativeFrom="margin">
               <wp:align>center</wp:align>
             </wp:positionH>
             <wp:positionV relativeFrom="paragraph">
-              <wp:posOffset>284480</wp:posOffset>
+              <wp:posOffset>313987</wp:posOffset>
             </wp:positionV>
-            <wp:extent cx="4158692" cy="2520000"/>
+            <wp:extent cx="4108050" cy="2520000"/>
             <wp:effectExtent l="12700" t="12700" r="6985" b="7620"/>
             <wp:wrapTopAndBottom/>
-            <wp:docPr id="16" name="Picture 16"/>
+            <wp:docPr id="4" name="Picture 4"/>
             <wp:cNvGraphicFramePr>
               <a:graphicFrameLocks xmlns:a="http://schemas.openxmlformats.org/drawingml/2006/main" noChangeAspect="1"/>
             </wp:cNvGraphicFramePr>
@@ -2016,7 +2088,7 @@
               <a:graphicData uri="http://schemas.openxmlformats.org/drawingml/2006/picture">
                 <pic:pic xmlns:pic="http://schemas.openxmlformats.org/drawingml/2006/picture">
                   <pic:nvPicPr>
-                    <pic:cNvPr id="16" name="Picture 16"/>
+                    <pic:cNvPr id="4" name="Picture 4"/>
                     <pic:cNvPicPr/>
                   </pic:nvPicPr>
                   <pic:blipFill rotWithShape="1">
@@ -2027,13 +2099,13 @@
                         </a:ext>
                       </a:extLst>
                     </a:blip>
-                    <a:srcRect l="2783" t="7530" r="2939" b="12838"/>
+                    <a:srcRect l="3746" t="8321" r="3557" b="13180"/>
                     <a:stretch/>
                   </pic:blipFill>
                   <pic:spPr bwMode="auto">
                     <a:xfrm>
                       <a:off x="0" y="0"/>
-                      <a:ext cx="4158692" cy="2520000"/>
+                      <a:ext cx="4108050" cy="2520000"/>
                     </a:xfrm>
                     <a:prstGeom prst="rect">
                       <a:avLst/>
@@ -2092,18 +2164,18 @@
           <w:u w:val="single"/>
         </w:rPr>
         <w:drawing>
-          <wp:anchor distT="0" distB="0" distL="114300" distR="114300" simplePos="0" relativeHeight="251677696" behindDoc="0" locked="0" layoutInCell="1" allowOverlap="1" wp14:anchorId="021F71C2" wp14:editId="78005AC0">
+          <wp:anchor distT="0" distB="0" distL="114300" distR="114300" simplePos="0" relativeHeight="251686912" behindDoc="0" locked="0" layoutInCell="1" allowOverlap="1" wp14:anchorId="66AC8A25" wp14:editId="5CF0FD87">
             <wp:simplePos x="0" y="0"/>
             <wp:positionH relativeFrom="margin">
-              <wp:posOffset>941070</wp:posOffset>
+              <wp:posOffset>928370</wp:posOffset>
             </wp:positionH>
             <wp:positionV relativeFrom="paragraph">
-              <wp:posOffset>221724</wp:posOffset>
+              <wp:posOffset>219021</wp:posOffset>
             </wp:positionV>
-            <wp:extent cx="4093646" cy="2520000"/>
-            <wp:effectExtent l="12700" t="12700" r="8890" b="7620"/>
+            <wp:extent cx="4110558" cy="2520000"/>
+            <wp:effectExtent l="12700" t="12700" r="17145" b="7620"/>
             <wp:wrapTopAndBottom/>
-            <wp:docPr id="20" name="Picture 20"/>
+            <wp:docPr id="5" name="Picture 5"/>
             <wp:cNvGraphicFramePr>
               <a:graphicFrameLocks xmlns:a="http://schemas.openxmlformats.org/drawingml/2006/main" noChangeAspect="1"/>
             </wp:cNvGraphicFramePr>
@@ -2111,7 +2183,7 @@
               <a:graphicData uri="http://schemas.openxmlformats.org/drawingml/2006/picture">
                 <pic:pic xmlns:pic="http://schemas.openxmlformats.org/drawingml/2006/picture">
                   <pic:nvPicPr>
-                    <pic:cNvPr id="20" name="Picture 20"/>
+                    <pic:cNvPr id="5" name="Picture 5"/>
                     <pic:cNvPicPr/>
                   </pic:nvPicPr>
                   <pic:blipFill rotWithShape="1">
@@ -2122,13 +2194,13 @@
                         </a:ext>
                       </a:extLst>
                     </a:blip>
-                    <a:srcRect l="2770" t="7658" r="4850" b="11325"/>
+                    <a:srcRect l="3746" t="12023" r="6154" b="13855"/>
                     <a:stretch/>
                   </pic:blipFill>
                   <pic:spPr bwMode="auto">
                     <a:xfrm>
                       <a:off x="0" y="0"/>
-                      <a:ext cx="4093646" cy="2520000"/>
+                      <a:ext cx="4110558" cy="2520000"/>
                     </a:xfrm>
                     <a:prstGeom prst="rect">
                       <a:avLst/>
@@ -2269,6 +2341,14 @@
           <w:sz w:val="22"/>
           <w:szCs w:val="22"/>
         </w:rPr>
+        <w:t xml:space="preserve">del tiempo de ejecución </w:t>
+      </w:r>
+      <w:r>
+        <w:rPr>
+          <w:rFonts w:ascii="Times New Roman" w:hAnsi="Times New Roman" w:cs="Times New Roman"/>
+          <w:sz w:val="22"/>
+          <w:szCs w:val="22"/>
+        </w:rPr>
         <w:t>fue</w:t>
       </w:r>
       <w:r>
@@ -2285,26 +2365,58 @@
           <w:sz w:val="22"/>
           <w:szCs w:val="22"/>
         </w:rPr>
-        <w:t xml:space="preserve"> al igual que el consumo de memoria.</w:t>
-      </w:r>
-    </w:p>
-    <w:p>
-      <w:pPr>
-        <w:rPr>
-          <w:rFonts w:ascii="Times New Roman" w:hAnsi="Times New Roman" w:cs="Times New Roman"/>
-          <w:sz w:val="22"/>
-          <w:szCs w:val="22"/>
-        </w:rPr>
-      </w:pPr>
-    </w:p>
-    <w:p>
-      <w:pPr>
-        <w:rPr>
-          <w:rFonts w:ascii="Times New Roman" w:hAnsi="Times New Roman" w:cs="Times New Roman"/>
-          <w:sz w:val="22"/>
-          <w:szCs w:val="22"/>
-        </w:rPr>
-      </w:pPr>
+        <w:t xml:space="preserve">. Así mismo, al igual que en el requerimiento 2, </w:t>
+      </w:r>
+      <w:r>
+        <w:rPr>
+          <w:rFonts w:ascii="Times New Roman" w:hAnsi="Times New Roman" w:cs="Times New Roman"/>
+          <w:sz w:val="22"/>
+          <w:szCs w:val="22"/>
+        </w:rPr>
+        <w:t xml:space="preserve">el consumo de memoria también </w:t>
+      </w:r>
+      <w:r>
+        <w:rPr>
+          <w:rFonts w:ascii="Times New Roman" w:hAnsi="Times New Roman" w:cs="Times New Roman"/>
+          <w:sz w:val="22"/>
+          <w:szCs w:val="22"/>
+        </w:rPr>
+        <w:t>tuvo</w:t>
+      </w:r>
+      <w:r>
+        <w:rPr>
+          <w:rFonts w:ascii="Times New Roman" w:hAnsi="Times New Roman" w:cs="Times New Roman"/>
+          <w:sz w:val="22"/>
+          <w:szCs w:val="22"/>
+        </w:rPr>
+        <w:t xml:space="preserve"> una tendencia </w:t>
+      </w:r>
+      <w:proofErr w:type="gramStart"/>
+      <w:r>
+        <w:rPr>
+          <w:rFonts w:ascii="Times New Roman" w:hAnsi="Times New Roman" w:cs="Times New Roman"/>
+          <w:sz w:val="22"/>
+          <w:szCs w:val="22"/>
+        </w:rPr>
+        <w:t>lineal</w:t>
+      </w:r>
+      <w:proofErr w:type="gramEnd"/>
+      <w:r>
+        <w:rPr>
+          <w:rFonts w:ascii="Times New Roman" w:hAnsi="Times New Roman" w:cs="Times New Roman"/>
+          <w:sz w:val="22"/>
+          <w:szCs w:val="22"/>
+        </w:rPr>
+        <w:t xml:space="preserve"> pero con pendiente negativa, </w:t>
+      </w:r>
+      <w:r>
+        <w:rPr>
+          <w:rFonts w:ascii="Times New Roman" w:hAnsi="Times New Roman" w:cs="Times New Roman"/>
+          <w:sz w:val="22"/>
+          <w:szCs w:val="22"/>
+        </w:rPr>
+        <w:t xml:space="preserve">una posible razón es </w:t>
+      </w:r>
     </w:p>
     <w:p>
       <w:pPr>
@@ -2368,7 +2480,6 @@
           <w:szCs w:val="22"/>
           <w:u w:val="single"/>
         </w:rPr>
-        <w:lastRenderedPageBreak/>
         <w:t>Gráfica requerimiento 4:</w:t>
       </w:r>
       <w:r>
@@ -2818,6 +2929,30 @@
           <w:szCs w:val="22"/>
         </w:rPr>
       </w:pPr>
+    </w:p>
+    <w:p>
+      <w:pPr>
+        <w:rPr>
+          <w:rFonts w:ascii="Times New Roman" w:hAnsi="Times New Roman" w:cs="Times New Roman"/>
+          <w:b/>
+          <w:bCs/>
+          <w:color w:val="2F5496" w:themeColor="accent1" w:themeShade="BF"/>
+          <w:sz w:val="22"/>
+          <w:szCs w:val="22"/>
+        </w:rPr>
+      </w:pPr>
+    </w:p>
+    <w:p>
+      <w:pPr>
+        <w:rPr>
+          <w:rFonts w:ascii="Times New Roman" w:hAnsi="Times New Roman" w:cs="Times New Roman"/>
+          <w:b/>
+          <w:bCs/>
+          <w:color w:val="2F5496" w:themeColor="accent1" w:themeShade="BF"/>
+          <w:sz w:val="22"/>
+          <w:szCs w:val="22"/>
+        </w:rPr>
+      </w:pPr>
       <w:r>
         <w:rPr>
           <w:rFonts w:ascii="Times New Roman" w:hAnsi="Times New Roman" w:cs="Times New Roman"/>
@@ -2881,18 +3016,18 @@
           <w:lang w:val="es-ES"/>
         </w:rPr>
         <w:drawing>
-          <wp:anchor distT="0" distB="0" distL="114300" distR="114300" simplePos="0" relativeHeight="251680768" behindDoc="0" locked="0" layoutInCell="1" allowOverlap="1" wp14:anchorId="5F6D6CA2" wp14:editId="2B0A7D50">
+          <wp:anchor distT="0" distB="0" distL="114300" distR="114300" simplePos="0" relativeHeight="251687936" behindDoc="0" locked="0" layoutInCell="1" allowOverlap="1" wp14:anchorId="712B14D8" wp14:editId="1D70E3F3">
             <wp:simplePos x="0" y="0"/>
-            <wp:positionH relativeFrom="margin">
-              <wp:posOffset>169545</wp:posOffset>
+            <wp:positionH relativeFrom="column">
+              <wp:posOffset>3175</wp:posOffset>
             </wp:positionH>
             <wp:positionV relativeFrom="paragraph">
-              <wp:posOffset>461091</wp:posOffset>
+              <wp:posOffset>468630</wp:posOffset>
             </wp:positionV>
-            <wp:extent cx="5808345" cy="3390265"/>
-            <wp:effectExtent l="0" t="0" r="0" b="635"/>
+            <wp:extent cx="5826125" cy="3487420"/>
+            <wp:effectExtent l="0" t="0" r="3175" b="5080"/>
             <wp:wrapTopAndBottom/>
-            <wp:docPr id="1" name="Picture 1"/>
+            <wp:docPr id="6" name="Picture 6"/>
             <wp:cNvGraphicFramePr>
               <a:graphicFrameLocks xmlns:a="http://schemas.openxmlformats.org/drawingml/2006/main" noChangeAspect="1"/>
             </wp:cNvGraphicFramePr>
@@ -2900,7 +3035,7 @@
               <a:graphicData uri="http://schemas.openxmlformats.org/drawingml/2006/picture">
                 <pic:pic xmlns:pic="http://schemas.openxmlformats.org/drawingml/2006/picture">
                   <pic:nvPicPr>
-                    <pic:cNvPr id="1" name="Picture 1"/>
+                    <pic:cNvPr id="6" name="Picture 6"/>
                     <pic:cNvPicPr/>
                   </pic:nvPicPr>
                   <pic:blipFill rotWithShape="1">
@@ -2911,13 +3046,13 @@
                         </a:ext>
                       </a:extLst>
                     </a:blip>
-                    <a:srcRect l="448" r="731"/>
+                    <a:srcRect l="1453" t="2214" r="2185" b="2564"/>
                     <a:stretch/>
                   </pic:blipFill>
                   <pic:spPr bwMode="auto">
                     <a:xfrm>
                       <a:off x="0" y="0"/>
-                      <a:ext cx="5808345" cy="3390265"/>
+                      <a:ext cx="5826125" cy="3487420"/>
                     </a:xfrm>
                     <a:prstGeom prst="rect">
                       <a:avLst/>
@@ -2989,28 +3124,23 @@
       </w:pPr>
       <w:r>
         <w:rPr>
-          <w:b/>
-          <w:bCs/>
           <w:noProof/>
-          <w:color w:val="000000" w:themeColor="text1"/>
-          <w:sz w:val="22"/>
-          <w:szCs w:val="22"/>
-          <w:u w:val="single"/>
-          <w:lang w:val="es-ES"/>
+          <w:sz w:val="22"/>
+          <w:szCs w:val="22"/>
         </w:rPr>
         <w:drawing>
-          <wp:anchor distT="0" distB="0" distL="114300" distR="114300" simplePos="0" relativeHeight="251679744" behindDoc="0" locked="0" layoutInCell="1" allowOverlap="1" wp14:anchorId="47BB796D" wp14:editId="347A6DF4">
+          <wp:anchor distT="0" distB="0" distL="114300" distR="114300" simplePos="0" relativeHeight="251688960" behindDoc="0" locked="0" layoutInCell="1" allowOverlap="1" wp14:anchorId="1BF73062" wp14:editId="3F9876A7">
             <wp:simplePos x="0" y="0"/>
             <wp:positionH relativeFrom="margin">
-              <wp:posOffset>1479550</wp:posOffset>
+              <wp:align>center</wp:align>
             </wp:positionH>
             <wp:positionV relativeFrom="paragraph">
-              <wp:posOffset>336009</wp:posOffset>
+              <wp:posOffset>403589</wp:posOffset>
             </wp:positionV>
-            <wp:extent cx="3013075" cy="3345815"/>
+            <wp:extent cx="2897109" cy="3218239"/>
             <wp:effectExtent l="0" t="0" r="0" b="0"/>
             <wp:wrapTopAndBottom/>
-            <wp:docPr id="7" name="Picture 7"/>
+            <wp:docPr id="8" name="Picture 8"/>
             <wp:cNvGraphicFramePr>
               <a:graphicFrameLocks xmlns:a="http://schemas.openxmlformats.org/drawingml/2006/main" noChangeAspect="1"/>
             </wp:cNvGraphicFramePr>
@@ -3018,7 +3148,7 @@
               <a:graphicData uri="http://schemas.openxmlformats.org/drawingml/2006/picture">
                 <pic:pic xmlns:pic="http://schemas.openxmlformats.org/drawingml/2006/picture">
                   <pic:nvPicPr>
-                    <pic:cNvPr id="7" name="Picture 7"/>
+                    <pic:cNvPr id="8" name="Picture 8"/>
                     <pic:cNvPicPr/>
                   </pic:nvPicPr>
                   <pic:blipFill rotWithShape="1">
@@ -3029,13 +3159,13 @@
                         </a:ext>
                       </a:extLst>
                     </a:blip>
-                    <a:srcRect t="727" r="1679" b="1215"/>
+                    <a:srcRect l="2578" t="3237" r="1597" b="2031"/>
                     <a:stretch/>
                   </pic:blipFill>
                   <pic:spPr bwMode="auto">
                     <a:xfrm>
                       <a:off x="0" y="0"/>
-                      <a:ext cx="3013075" cy="3345815"/>
+                      <a:ext cx="2897109" cy="3218239"/>
                     </a:xfrm>
                     <a:prstGeom prst="rect">
                       <a:avLst/>
@@ -3071,17 +3201,652 @@
           <w:u w:val="single"/>
           <w:lang w:val="es-ES"/>
         </w:rPr>
-        <w:t>Tabla de tiempos para cada requerimiento en el Reto 1:</w:t>
-      </w:r>
-    </w:p>
-    <w:p>
-      <w:pPr>
-        <w:rPr>
-          <w:rFonts w:ascii="Times New Roman" w:hAnsi="Times New Roman" w:cs="Times New Roman"/>
-          <w:sz w:val="22"/>
-          <w:szCs w:val="22"/>
-        </w:rPr>
-      </w:pPr>
+        <w:t>Tabla de tiempos para cada requerimiento en el Reto 1</w:t>
+      </w:r>
+      <w:r>
+        <w:rPr>
+          <w:b/>
+          <w:bCs/>
+          <w:color w:val="000000" w:themeColor="text1"/>
+          <w:sz w:val="22"/>
+          <w:szCs w:val="22"/>
+          <w:lang w:val="es-ES"/>
+        </w:rPr>
+        <w:t>:</w:t>
+      </w:r>
+      <w:r>
+        <w:rPr>
+          <w:b/>
+          <w:bCs/>
+          <w:color w:val="000000" w:themeColor="text1"/>
+          <w:sz w:val="22"/>
+          <w:szCs w:val="22"/>
+          <w:lang w:val="es-ES"/>
+        </w:rPr>
+        <w:t xml:space="preserve">    </w:t>
+      </w:r>
+    </w:p>
+    <w:p>
+      <w:pPr>
+        <w:jc w:val="both"/>
+        <w:rPr>
+          <w:rFonts w:ascii="Times New Roman" w:hAnsi="Times New Roman" w:cs="Times New Roman"/>
+          <w:sz w:val="22"/>
+          <w:szCs w:val="22"/>
+        </w:rPr>
+      </w:pPr>
+      <w:r>
+        <w:rPr>
+          <w:rFonts w:ascii="Times New Roman" w:hAnsi="Times New Roman" w:cs="Times New Roman"/>
+          <w:sz w:val="22"/>
+          <w:szCs w:val="22"/>
+        </w:rPr>
+        <w:lastRenderedPageBreak/>
+        <w:t>En general, si se observan y comparan los tiempos de ejecución del Reto 1 y del Reto 2, se puede evidenciar el uso de tablas de Hash o mapas. Para empezar</w:t>
+      </w:r>
+      <w:r>
+        <w:rPr>
+          <w:rFonts w:ascii="Times New Roman" w:hAnsi="Times New Roman" w:cs="Times New Roman"/>
+          <w:sz w:val="22"/>
+          <w:szCs w:val="22"/>
+        </w:rPr>
+        <w:t>, el tiempo de carga del catálogo fue significativamente mayor en el Reto 2</w:t>
+      </w:r>
+      <w:r>
+        <w:rPr>
+          <w:rFonts w:ascii="Times New Roman" w:hAnsi="Times New Roman" w:cs="Times New Roman"/>
+          <w:sz w:val="22"/>
+          <w:szCs w:val="22"/>
+        </w:rPr>
+        <w:t>;</w:t>
+      </w:r>
+      <w:r>
+        <w:rPr>
+          <w:rFonts w:ascii="Times New Roman" w:hAnsi="Times New Roman" w:cs="Times New Roman"/>
+          <w:sz w:val="22"/>
+          <w:szCs w:val="22"/>
+        </w:rPr>
+        <w:t xml:space="preserve"> el motivo más claro de esto, fue que ahora el catalogo se inicializaba tanto con </w:t>
+      </w:r>
+      <w:r>
+        <w:rPr>
+          <w:rFonts w:ascii="Times New Roman" w:hAnsi="Times New Roman" w:cs="Times New Roman"/>
+          <w:sz w:val="22"/>
+          <w:szCs w:val="22"/>
+        </w:rPr>
+        <w:t>una TAD lista</w:t>
+      </w:r>
+      <w:r>
+        <w:rPr>
+          <w:rFonts w:ascii="Times New Roman" w:hAnsi="Times New Roman" w:cs="Times New Roman"/>
+          <w:sz w:val="22"/>
+          <w:szCs w:val="22"/>
+        </w:rPr>
+        <w:t xml:space="preserve"> como con</w:t>
+      </w:r>
+      <w:r>
+        <w:rPr>
+          <w:rFonts w:ascii="Times New Roman" w:hAnsi="Times New Roman" w:cs="Times New Roman"/>
+          <w:sz w:val="22"/>
+          <w:szCs w:val="22"/>
+        </w:rPr>
+        <w:t xml:space="preserve"> 4 mapas</w:t>
+      </w:r>
+      <w:r>
+        <w:rPr>
+          <w:rFonts w:ascii="Times New Roman" w:hAnsi="Times New Roman" w:cs="Times New Roman"/>
+          <w:sz w:val="22"/>
+          <w:szCs w:val="22"/>
+        </w:rPr>
+        <w:t xml:space="preserve"> </w:t>
+      </w:r>
+      <w:r>
+        <w:rPr>
+          <w:rFonts w:ascii="Times New Roman" w:hAnsi="Times New Roman" w:cs="Times New Roman"/>
+          <w:sz w:val="22"/>
+          <w:szCs w:val="22"/>
+        </w:rPr>
+        <w:t>diferentes</w:t>
+      </w:r>
+      <w:r>
+        <w:rPr>
+          <w:rFonts w:ascii="Times New Roman" w:hAnsi="Times New Roman" w:cs="Times New Roman"/>
+          <w:sz w:val="22"/>
+          <w:szCs w:val="22"/>
+        </w:rPr>
+        <w:t xml:space="preserve">. A pesar de que usamos </w:t>
+      </w:r>
+      <w:r>
+        <w:rPr>
+          <w:rFonts w:ascii="Times New Roman" w:hAnsi="Times New Roman" w:cs="Times New Roman"/>
+          <w:i/>
+          <w:iCs/>
+          <w:sz w:val="22"/>
+          <w:szCs w:val="22"/>
+        </w:rPr>
+        <w:t>Linear Probing</w:t>
+      </w:r>
+      <w:r>
+        <w:rPr>
+          <w:rFonts w:ascii="Times New Roman" w:hAnsi="Times New Roman" w:cs="Times New Roman"/>
+          <w:i/>
+          <w:iCs/>
+          <w:sz w:val="22"/>
+          <w:szCs w:val="22"/>
+        </w:rPr>
+        <w:t xml:space="preserve"> </w:t>
+      </w:r>
+      <w:r>
+        <w:rPr>
+          <w:rFonts w:ascii="Times New Roman" w:hAnsi="Times New Roman" w:cs="Times New Roman"/>
+          <w:sz w:val="22"/>
+          <w:szCs w:val="22"/>
+        </w:rPr>
+        <w:t xml:space="preserve">con un factor de carga de 0.5 (el factor ideal), esto no evitó que el tiempo de inicialización del catálogo fuera casi </w:t>
+      </w:r>
+      <w:r>
+        <w:rPr>
+          <w:rFonts w:ascii="Times New Roman" w:hAnsi="Times New Roman" w:cs="Times New Roman"/>
+          <w:sz w:val="22"/>
+          <w:szCs w:val="22"/>
+        </w:rPr>
+        <w:t>6</w:t>
+      </w:r>
+      <w:r>
+        <w:rPr>
+          <w:rFonts w:ascii="Times New Roman" w:hAnsi="Times New Roman" w:cs="Times New Roman"/>
+          <w:sz w:val="22"/>
+          <w:szCs w:val="22"/>
+        </w:rPr>
+        <w:t xml:space="preserve"> veces mayor que en el Reto 1. </w:t>
+      </w:r>
+      <w:r>
+        <w:rPr>
+          <w:rFonts w:ascii="Times New Roman" w:hAnsi="Times New Roman" w:cs="Times New Roman"/>
+          <w:sz w:val="22"/>
+          <w:szCs w:val="22"/>
+        </w:rPr>
+        <w:t>En el Reto 1 cargar el catalogo tomó 15702,78 ms con el archivo csv al 100%, mientras que en el Reto 2</w:t>
+      </w:r>
+      <w:r>
+        <w:rPr>
+          <w:rFonts w:ascii="Times New Roman" w:hAnsi="Times New Roman" w:cs="Times New Roman"/>
+          <w:sz w:val="22"/>
+          <w:szCs w:val="22"/>
+        </w:rPr>
+        <w:t>,</w:t>
+      </w:r>
+      <w:r>
+        <w:rPr>
+          <w:rFonts w:ascii="Times New Roman" w:hAnsi="Times New Roman" w:cs="Times New Roman"/>
+          <w:sz w:val="22"/>
+          <w:szCs w:val="22"/>
+        </w:rPr>
+        <w:t xml:space="preserve"> tomó 89600,37 ms.</w:t>
+      </w:r>
+    </w:p>
+    <w:p>
+      <w:pPr>
+        <w:jc w:val="both"/>
+        <w:rPr>
+          <w:rFonts w:ascii="Times New Roman" w:hAnsi="Times New Roman" w:cs="Times New Roman"/>
+          <w:sz w:val="22"/>
+          <w:szCs w:val="22"/>
+        </w:rPr>
+      </w:pPr>
+    </w:p>
+    <w:p>
+      <w:pPr>
+        <w:jc w:val="both"/>
+        <w:rPr>
+          <w:rFonts w:ascii="Times New Roman" w:hAnsi="Times New Roman" w:cs="Times New Roman"/>
+          <w:sz w:val="22"/>
+          <w:szCs w:val="22"/>
+        </w:rPr>
+      </w:pPr>
+      <w:r>
+        <w:rPr>
+          <w:rFonts w:ascii="Times New Roman" w:hAnsi="Times New Roman" w:cs="Times New Roman"/>
+          <w:sz w:val="22"/>
+          <w:szCs w:val="22"/>
+        </w:rPr>
+        <w:t xml:space="preserve">Ahora bien, gracias a que el catalogo ya </w:t>
+      </w:r>
+      <w:r>
+        <w:rPr>
+          <w:rFonts w:ascii="Times New Roman" w:hAnsi="Times New Roman" w:cs="Times New Roman"/>
+          <w:sz w:val="22"/>
+          <w:szCs w:val="22"/>
+        </w:rPr>
+        <w:t xml:space="preserve">tenía diferentes mapas </w:t>
+      </w:r>
+      <w:r>
+        <w:rPr>
+          <w:rFonts w:ascii="Times New Roman" w:hAnsi="Times New Roman" w:cs="Times New Roman"/>
+          <w:sz w:val="22"/>
+          <w:szCs w:val="22"/>
+        </w:rPr>
+        <w:t>con</w:t>
+      </w:r>
+      <w:r>
+        <w:rPr>
+          <w:rFonts w:ascii="Times New Roman" w:hAnsi="Times New Roman" w:cs="Times New Roman"/>
+          <w:sz w:val="22"/>
+          <w:szCs w:val="22"/>
+        </w:rPr>
+        <w:t xml:space="preserve"> las </w:t>
+      </w:r>
+      <w:r>
+        <w:rPr>
+          <w:rFonts w:ascii="Times New Roman" w:hAnsi="Times New Roman" w:cs="Times New Roman"/>
+          <w:sz w:val="22"/>
+          <w:szCs w:val="22"/>
+        </w:rPr>
+        <w:t xml:space="preserve">respectivas </w:t>
+      </w:r>
+      <w:r>
+        <w:rPr>
+          <w:rFonts w:ascii="Times New Roman" w:hAnsi="Times New Roman" w:cs="Times New Roman"/>
+          <w:sz w:val="22"/>
+          <w:szCs w:val="22"/>
+        </w:rPr>
+        <w:t>categorías</w:t>
+      </w:r>
+      <w:r>
+        <w:rPr>
+          <w:rFonts w:ascii="Times New Roman" w:hAnsi="Times New Roman" w:cs="Times New Roman"/>
+          <w:sz w:val="22"/>
+          <w:szCs w:val="22"/>
+        </w:rPr>
+        <w:t>,</w:t>
+      </w:r>
+      <w:r>
+        <w:rPr>
+          <w:rFonts w:ascii="Times New Roman" w:hAnsi="Times New Roman" w:cs="Times New Roman"/>
+          <w:sz w:val="22"/>
+          <w:szCs w:val="22"/>
+        </w:rPr>
+        <w:t xml:space="preserve"> países</w:t>
+      </w:r>
+      <w:r>
+        <w:rPr>
+          <w:rFonts w:ascii="Times New Roman" w:hAnsi="Times New Roman" w:cs="Times New Roman"/>
+          <w:sz w:val="22"/>
+          <w:szCs w:val="22"/>
+        </w:rPr>
+        <w:t xml:space="preserve"> y categoría</w:t>
+      </w:r>
+      <w:r>
+        <w:rPr>
+          <w:rFonts w:ascii="Times New Roman" w:hAnsi="Times New Roman" w:cs="Times New Roman"/>
+          <w:sz w:val="22"/>
+          <w:szCs w:val="22"/>
+        </w:rPr>
+        <w:t>/</w:t>
+      </w:r>
+      <w:r>
+        <w:rPr>
+          <w:rFonts w:ascii="Times New Roman" w:hAnsi="Times New Roman" w:cs="Times New Roman"/>
+          <w:sz w:val="22"/>
+          <w:szCs w:val="22"/>
+        </w:rPr>
+        <w:t>países</w:t>
+      </w:r>
+      <w:r>
+        <w:rPr>
+          <w:rFonts w:ascii="Times New Roman" w:hAnsi="Times New Roman" w:cs="Times New Roman"/>
+          <w:sz w:val="22"/>
+          <w:szCs w:val="22"/>
+        </w:rPr>
+        <w:t xml:space="preserve"> como llaves, los requerimientos fueron </w:t>
+      </w:r>
+      <w:r>
+        <w:rPr>
+          <w:rFonts w:ascii="Times New Roman" w:hAnsi="Times New Roman" w:cs="Times New Roman"/>
+          <w:sz w:val="22"/>
+          <w:szCs w:val="22"/>
+        </w:rPr>
+        <w:t>temporalmente</w:t>
+      </w:r>
+      <w:r>
+        <w:rPr>
+          <w:rFonts w:ascii="Times New Roman" w:hAnsi="Times New Roman" w:cs="Times New Roman"/>
+          <w:sz w:val="22"/>
+          <w:szCs w:val="22"/>
+        </w:rPr>
+        <w:t xml:space="preserve"> más eficaces. Para el requerimiento 1, por ejemplo, hicimos un mapa que tenía como llaves el país y la categoría, de tal manera que solo usamos la función </w:t>
+      </w:r>
+      <w:proofErr w:type="gramStart"/>
+      <w:r>
+        <w:rPr>
+          <w:rFonts w:ascii="Times New Roman" w:hAnsi="Times New Roman" w:cs="Times New Roman"/>
+          <w:sz w:val="22"/>
+          <w:szCs w:val="22"/>
+        </w:rPr>
+        <w:t>sort(</w:t>
+      </w:r>
+      <w:proofErr w:type="gramEnd"/>
+      <w:r>
+        <w:rPr>
+          <w:rFonts w:ascii="Times New Roman" w:hAnsi="Times New Roman" w:cs="Times New Roman"/>
+          <w:sz w:val="22"/>
+          <w:szCs w:val="22"/>
+        </w:rPr>
+        <w:t xml:space="preserve">) para ordenar los videos según sus </w:t>
+      </w:r>
+      <w:r>
+        <w:rPr>
+          <w:rFonts w:ascii="Times New Roman" w:hAnsi="Times New Roman" w:cs="Times New Roman"/>
+          <w:i/>
+          <w:iCs/>
+          <w:sz w:val="22"/>
+          <w:szCs w:val="22"/>
+        </w:rPr>
+        <w:t>likes</w:t>
+      </w:r>
+      <w:r>
+        <w:rPr>
+          <w:rFonts w:ascii="Times New Roman" w:hAnsi="Times New Roman" w:cs="Times New Roman"/>
+          <w:i/>
+          <w:iCs/>
+          <w:sz w:val="22"/>
+          <w:szCs w:val="22"/>
+        </w:rPr>
+        <w:t xml:space="preserve"> </w:t>
+      </w:r>
+      <w:r>
+        <w:rPr>
+          <w:rFonts w:ascii="Times New Roman" w:hAnsi="Times New Roman" w:cs="Times New Roman"/>
+          <w:sz w:val="22"/>
+          <w:szCs w:val="22"/>
+        </w:rPr>
+        <w:t>y el mapa mencionado previamente</w:t>
+      </w:r>
+      <w:r>
+        <w:rPr>
+          <w:rFonts w:ascii="Times New Roman" w:hAnsi="Times New Roman" w:cs="Times New Roman"/>
+          <w:sz w:val="22"/>
+          <w:szCs w:val="22"/>
+        </w:rPr>
+        <w:t>.</w:t>
+      </w:r>
+      <w:r>
+        <w:rPr>
+          <w:rFonts w:ascii="Times New Roman" w:hAnsi="Times New Roman" w:cs="Times New Roman"/>
+          <w:sz w:val="22"/>
+          <w:szCs w:val="22"/>
+        </w:rPr>
+        <w:t xml:space="preserve"> </w:t>
+      </w:r>
+      <w:r>
+        <w:rPr>
+          <w:rFonts w:ascii="Times New Roman" w:hAnsi="Times New Roman" w:cs="Times New Roman"/>
+          <w:sz w:val="22"/>
+          <w:szCs w:val="22"/>
+        </w:rPr>
+        <w:t xml:space="preserve">Lo anterior, se puede </w:t>
+      </w:r>
+      <w:r>
+        <w:rPr>
+          <w:rFonts w:ascii="Times New Roman" w:hAnsi="Times New Roman" w:cs="Times New Roman"/>
+          <w:sz w:val="22"/>
+          <w:szCs w:val="22"/>
+        </w:rPr>
+        <w:t>observar</w:t>
+      </w:r>
+      <w:r>
+        <w:rPr>
+          <w:rFonts w:ascii="Times New Roman" w:hAnsi="Times New Roman" w:cs="Times New Roman"/>
+          <w:sz w:val="22"/>
+          <w:szCs w:val="22"/>
+        </w:rPr>
+        <w:t xml:space="preserve"> en las tablas de tiempos, pues para el Reto</w:t>
+      </w:r>
+      <w:r>
+        <w:rPr>
+          <w:rFonts w:ascii="Times New Roman" w:hAnsi="Times New Roman" w:cs="Times New Roman"/>
+          <w:sz w:val="22"/>
+          <w:szCs w:val="22"/>
+        </w:rPr>
+        <w:t xml:space="preserve"> </w:t>
+      </w:r>
+      <w:r>
+        <w:rPr>
+          <w:rFonts w:ascii="Times New Roman" w:hAnsi="Times New Roman" w:cs="Times New Roman"/>
+          <w:sz w:val="22"/>
+          <w:szCs w:val="22"/>
+        </w:rPr>
+        <w:t xml:space="preserve">1 el requerimiento 1 tuvo un tiempo de 970,77 </w:t>
+      </w:r>
+      <w:r>
+        <w:rPr>
+          <w:rFonts w:ascii="Times New Roman" w:hAnsi="Times New Roman" w:cs="Times New Roman"/>
+          <w:sz w:val="22"/>
+          <w:szCs w:val="22"/>
+        </w:rPr>
+        <w:t>ms con</w:t>
+      </w:r>
+      <w:r>
+        <w:rPr>
+          <w:rFonts w:ascii="Times New Roman" w:hAnsi="Times New Roman" w:cs="Times New Roman"/>
+          <w:sz w:val="22"/>
+          <w:szCs w:val="22"/>
+        </w:rPr>
+        <w:t xml:space="preserve"> el archivo completo</w:t>
+      </w:r>
+      <w:r>
+        <w:rPr>
+          <w:rFonts w:ascii="Times New Roman" w:hAnsi="Times New Roman" w:cs="Times New Roman"/>
+          <w:sz w:val="22"/>
+          <w:szCs w:val="22"/>
+        </w:rPr>
+        <w:t>, mientras que en el Reto 2, este mismo requerimiento, tomó solo 290,12 ms.</w:t>
+      </w:r>
+      <w:r>
+        <w:rPr>
+          <w:rFonts w:ascii="Times New Roman" w:hAnsi="Times New Roman" w:cs="Times New Roman"/>
+          <w:sz w:val="22"/>
+          <w:szCs w:val="22"/>
+        </w:rPr>
+        <w:t xml:space="preserve"> </w:t>
+      </w:r>
+    </w:p>
+    <w:p>
+      <w:pPr>
+        <w:rPr>
+          <w:rFonts w:ascii="Times New Roman" w:hAnsi="Times New Roman" w:cs="Times New Roman"/>
+          <w:sz w:val="22"/>
+          <w:szCs w:val="22"/>
+        </w:rPr>
+      </w:pPr>
+    </w:p>
+    <w:p>
+      <w:pPr>
+        <w:jc w:val="both"/>
+        <w:rPr>
+          <w:rFonts w:ascii="Times New Roman" w:hAnsi="Times New Roman" w:cs="Times New Roman"/>
+          <w:sz w:val="22"/>
+          <w:szCs w:val="22"/>
+        </w:rPr>
+      </w:pPr>
+      <w:r>
+        <w:rPr>
+          <w:rFonts w:ascii="Times New Roman" w:hAnsi="Times New Roman" w:cs="Times New Roman"/>
+          <w:sz w:val="22"/>
+          <w:szCs w:val="22"/>
+        </w:rPr>
+        <w:t xml:space="preserve">Respecto a los requerimientos 2 y 3, el cambio en términos del tiempo no fue tan evidente, debido a que solo se usó un mapa en cada función; respectivamente, </w:t>
+      </w:r>
+      <w:r>
+        <w:rPr>
+          <w:rFonts w:ascii="Times New Roman" w:hAnsi="Times New Roman" w:cs="Times New Roman"/>
+          <w:sz w:val="22"/>
+          <w:szCs w:val="22"/>
+        </w:rPr>
+        <w:t>uno con l</w:t>
+      </w:r>
+      <w:r>
+        <w:rPr>
+          <w:rFonts w:ascii="Times New Roman" w:hAnsi="Times New Roman" w:cs="Times New Roman"/>
+          <w:sz w:val="22"/>
+          <w:szCs w:val="22"/>
+        </w:rPr>
+        <w:t xml:space="preserve">os países </w:t>
+      </w:r>
+      <w:r>
+        <w:rPr>
+          <w:rFonts w:ascii="Times New Roman" w:hAnsi="Times New Roman" w:cs="Times New Roman"/>
+          <w:sz w:val="22"/>
+          <w:szCs w:val="22"/>
+        </w:rPr>
+        <w:t xml:space="preserve">de llaves </w:t>
+      </w:r>
+      <w:r>
+        <w:rPr>
+          <w:rFonts w:ascii="Times New Roman" w:hAnsi="Times New Roman" w:cs="Times New Roman"/>
+          <w:sz w:val="22"/>
+          <w:szCs w:val="22"/>
+        </w:rPr>
+        <w:t>y uno con las categorías de llaves.</w:t>
+      </w:r>
+      <w:r>
+        <w:rPr>
+          <w:rFonts w:ascii="Times New Roman" w:hAnsi="Times New Roman" w:cs="Times New Roman"/>
+          <w:sz w:val="22"/>
+          <w:szCs w:val="22"/>
+        </w:rPr>
+        <w:t xml:space="preserve"> Así pues, usando el archivo completo, en el Reto 1</w:t>
+      </w:r>
+      <w:r>
+        <w:rPr>
+          <w:rFonts w:ascii="Times New Roman" w:hAnsi="Times New Roman" w:cs="Times New Roman"/>
+          <w:sz w:val="22"/>
+          <w:szCs w:val="22"/>
+        </w:rPr>
+        <w:t xml:space="preserve"> (</w:t>
+      </w:r>
+      <w:r>
+        <w:rPr>
+          <w:rFonts w:ascii="Times New Roman" w:hAnsi="Times New Roman" w:cs="Times New Roman"/>
+          <w:sz w:val="22"/>
+          <w:szCs w:val="22"/>
+        </w:rPr>
+        <w:t>requerimiento 2</w:t>
+      </w:r>
+      <w:r>
+        <w:rPr>
+          <w:rFonts w:ascii="Times New Roman" w:hAnsi="Times New Roman" w:cs="Times New Roman"/>
+          <w:sz w:val="22"/>
+          <w:szCs w:val="22"/>
+        </w:rPr>
+        <w:t>)</w:t>
+      </w:r>
+      <w:r>
+        <w:rPr>
+          <w:rFonts w:ascii="Times New Roman" w:hAnsi="Times New Roman" w:cs="Times New Roman"/>
+          <w:sz w:val="22"/>
+          <w:szCs w:val="22"/>
+        </w:rPr>
+        <w:t xml:space="preserve"> el tiempo total fue de 3332,71 ms mientras que en el Reto 2 fue de 3297,17 ms; por su lado, en el requerimiento 3</w:t>
+      </w:r>
+      <w:r>
+        <w:rPr>
+          <w:rFonts w:ascii="Times New Roman" w:hAnsi="Times New Roman" w:cs="Times New Roman"/>
+          <w:sz w:val="22"/>
+          <w:szCs w:val="22"/>
+        </w:rPr>
+        <w:t xml:space="preserve"> (</w:t>
+      </w:r>
+      <w:r>
+        <w:rPr>
+          <w:rFonts w:ascii="Times New Roman" w:hAnsi="Times New Roman" w:cs="Times New Roman"/>
+          <w:sz w:val="22"/>
+          <w:szCs w:val="22"/>
+        </w:rPr>
+        <w:t>Reto 1</w:t>
+      </w:r>
+      <w:r>
+        <w:rPr>
+          <w:rFonts w:ascii="Times New Roman" w:hAnsi="Times New Roman" w:cs="Times New Roman"/>
+          <w:sz w:val="22"/>
+          <w:szCs w:val="22"/>
+        </w:rPr>
+        <w:t>)</w:t>
+      </w:r>
+      <w:r>
+        <w:rPr>
+          <w:rFonts w:ascii="Times New Roman" w:hAnsi="Times New Roman" w:cs="Times New Roman"/>
+          <w:sz w:val="22"/>
+          <w:szCs w:val="22"/>
+        </w:rPr>
+        <w:t xml:space="preserve"> el tiempo total fue de 3169,35 ms mientras que en el Reto 2 fue de 3112,17 ms.</w:t>
+      </w:r>
+    </w:p>
+    <w:p>
+      <w:pPr>
+        <w:rPr>
+          <w:rFonts w:ascii="Times New Roman" w:hAnsi="Times New Roman" w:cs="Times New Roman"/>
+          <w:sz w:val="22"/>
+          <w:szCs w:val="22"/>
+        </w:rPr>
+      </w:pPr>
+    </w:p>
+    <w:p>
+      <w:pPr>
+        <w:rPr>
+          <w:rFonts w:ascii="Times New Roman" w:hAnsi="Times New Roman" w:cs="Times New Roman"/>
+          <w:sz w:val="22"/>
+          <w:szCs w:val="22"/>
+        </w:rPr>
+      </w:pPr>
+      <w:r>
+        <w:rPr>
+          <w:rFonts w:ascii="Times New Roman" w:hAnsi="Times New Roman" w:cs="Times New Roman"/>
+          <w:sz w:val="22"/>
+          <w:szCs w:val="22"/>
+        </w:rPr>
+        <w:t>Finalmente, en el requerimiento 4</w:t>
+      </w:r>
+      <w:r>
+        <w:rPr>
+          <w:rFonts w:ascii="Times New Roman" w:hAnsi="Times New Roman" w:cs="Times New Roman"/>
+          <w:sz w:val="22"/>
+          <w:szCs w:val="22"/>
+        </w:rPr>
+        <w:t xml:space="preserve"> el cambio fue bastante notable, pues al parecer usar el mapa </w:t>
+      </w:r>
+      <w:r>
+        <w:rPr>
+          <w:rFonts w:ascii="Times New Roman" w:hAnsi="Times New Roman" w:cs="Times New Roman"/>
+          <w:sz w:val="22"/>
+          <w:szCs w:val="22"/>
+        </w:rPr>
+        <w:t xml:space="preserve">de países </w:t>
+      </w:r>
+      <w:r>
+        <w:rPr>
+          <w:rFonts w:ascii="Times New Roman" w:hAnsi="Times New Roman" w:cs="Times New Roman"/>
+          <w:sz w:val="22"/>
+          <w:szCs w:val="22"/>
+        </w:rPr>
+        <w:t xml:space="preserve">redujo el tiempo del Reto 1 de 2273,89 ms a 778,71 ms en el Reto 2 </w:t>
+      </w:r>
+      <w:r>
+        <w:rPr>
+          <w:rFonts w:ascii="Times New Roman" w:hAnsi="Times New Roman" w:cs="Times New Roman"/>
+          <w:sz w:val="22"/>
+          <w:szCs w:val="22"/>
+        </w:rPr>
+        <w:t>usando</w:t>
+      </w:r>
+      <w:r>
+        <w:rPr>
+          <w:rFonts w:ascii="Times New Roman" w:hAnsi="Times New Roman" w:cs="Times New Roman"/>
+          <w:sz w:val="22"/>
+          <w:szCs w:val="22"/>
+        </w:rPr>
+        <w:t xml:space="preserve"> el 100% del csv.</w:t>
+      </w:r>
     </w:p>
     <w:p>
       <w:pPr>

</xml_diff>